<commit_message>
Updated ReadMe by taking out mention of old -rules functionality
</commit_message>
<xml_diff>
--- a/Source/XboxLiveTraceAnalyzer-ReadMe.docx
+++ b/Source/XboxLiveTraceAnalyzer-ReadMe.docx
@@ -1,6 +1,6 @@
 
 <file path=word/document.xml><?xml version="1.0" encoding="utf-8"?>
-<w:document xmlns:wpc="http://schemas.microsoft.com/office/word/2010/wordprocessingCanvas" xmlns:cx="http://schemas.microsoft.com/office/drawing/2014/chartex" xmlns:cx1="http://schemas.microsoft.com/office/drawing/2015/9/8/chartex" xmlns:cx2="http://schemas.microsoft.com/office/drawing/2015/10/21/chartex" xmlns:cx3="http://schemas.microsoft.com/office/drawing/2016/5/9/chartex" xmlns:cx4="http://schemas.microsoft.com/office/drawing/2016/5/10/chartex" xmlns:cx5="http://schemas.microsoft.com/office/drawing/2016/5/11/chartex" xmlns:cx6="http://schemas.microsoft.com/office/drawing/2016/5/12/chartex" xmlns:cx7="http://schemas.microsoft.com/office/drawing/2016/5/13/chartex" xmlns:cx8="http://schemas.microsoft.com/office/drawing/2016/5/14/chartex" xmlns:mc="http://schemas.openxmlformats.org/markup-compatibility/2006" xmlns:aink="http://schemas.microsoft.com/office/drawing/2016/ink" xmlns:am3d="http://schemas.microsoft.com/office/drawing/2017/model3d" xmlns:o="urn:schemas-microsoft-com:office:office" xmlns:r="http://schemas.openxmlformats.org/officeDocument/2006/relationships" xmlns:m="http://schemas.openxmlformats.org/officeDocument/2006/math" xmlns:v="urn:schemas-microsoft-com:vml" xmlns:wp14="http://schemas.microsoft.com/office/word/2010/wordprocessingDrawing" xmlns:wp="http://schemas.openxmlformats.org/drawingml/2006/wordprocessingDrawing" xmlns:w10="urn:schemas-microsoft-com:office:word" xmlns:w="http://schemas.openxmlformats.org/wordprocessingml/2006/main" xmlns:w14="http://schemas.microsoft.com/office/word/2010/wordml" xmlns:w15="http://schemas.microsoft.com/office/word/2012/wordml" xmlns:w16cid="http://schemas.microsoft.com/office/word/2016/wordml/cid" xmlns:w16se="http://schemas.microsoft.com/office/word/2015/wordml/symex" xmlns:wpg="http://schemas.microsoft.com/office/word/2010/wordprocessingGroup" xmlns:wpi="http://schemas.microsoft.com/office/word/2010/wordprocessingInk" xmlns:wne="http://schemas.microsoft.com/office/word/2006/wordml" xmlns:wps="http://schemas.microsoft.com/office/word/2010/wordprocessingShape" mc:Ignorable="w14 w15 w16se w16cid wp14">
+<w:document xmlns:wpc="http://schemas.microsoft.com/office/word/2010/wordprocessingCanvas" xmlns:cx="http://schemas.microsoft.com/office/drawing/2014/chartex" xmlns:cx1="http://schemas.microsoft.com/office/drawing/2015/9/8/chartex" xmlns:cx2="http://schemas.microsoft.com/office/drawing/2015/10/21/chartex" xmlns:cx3="http://schemas.microsoft.com/office/drawing/2016/5/9/chartex" xmlns:cx4="http://schemas.microsoft.com/office/drawing/2016/5/10/chartex" xmlns:cx5="http://schemas.microsoft.com/office/drawing/2016/5/11/chartex" xmlns:cx6="http://schemas.microsoft.com/office/drawing/2016/5/12/chartex" xmlns:cx7="http://schemas.microsoft.com/office/drawing/2016/5/13/chartex" xmlns:cx8="http://schemas.microsoft.com/office/drawing/2016/5/14/chartex" xmlns:mc="http://schemas.openxmlformats.org/markup-compatibility/2006" xmlns:aink="http://schemas.microsoft.com/office/drawing/2016/ink" xmlns:am3d="http://schemas.microsoft.com/office/drawing/2017/model3d" xmlns:o="urn:schemas-microsoft-com:office:office" xmlns:r="http://schemas.openxmlformats.org/officeDocument/2006/relationships" xmlns:m="http://schemas.openxmlformats.org/officeDocument/2006/math" xmlns:v="urn:schemas-microsoft-com:vml" xmlns:wp14="http://schemas.microsoft.com/office/word/2010/wordprocessingDrawing" xmlns:wp="http://schemas.openxmlformats.org/drawingml/2006/wordprocessingDrawing" xmlns:w10="urn:schemas-microsoft-com:office:word" xmlns:w="http://schemas.openxmlformats.org/wordprocessingml/2006/main" xmlns:w14="http://schemas.microsoft.com/office/word/2010/wordml" xmlns:w15="http://schemas.microsoft.com/office/word/2012/wordml" xmlns:w16cex="http://schemas.microsoft.com/office/word/2018/wordml/cex" xmlns:w16cid="http://schemas.microsoft.com/office/word/2016/wordml/cid" xmlns:w16="http://schemas.microsoft.com/office/word/2018/wordml" xmlns:w16se="http://schemas.microsoft.com/office/word/2015/wordml/symex" xmlns:wpg="http://schemas.microsoft.com/office/word/2010/wordprocessingGroup" xmlns:wpi="http://schemas.microsoft.com/office/word/2010/wordprocessingInk" xmlns:wne="http://schemas.microsoft.com/office/word/2006/wordml" xmlns:wps="http://schemas.microsoft.com/office/word/2010/wordprocessingShape" mc:Ignorable="w14 w15 w16se w16cid w16 w16cex wp14">
   <w:body>
     <w:p>
       <w:pPr>
@@ -159,14 +159,12 @@
       <w:r>
         <w:t xml:space="preserve">CSV extension type logs are generated from the Xbox Live Services API (v2.0) traces using protocol activation or the </w:t>
       </w:r>
-      <w:proofErr w:type="spellStart"/>
       <w:r>
         <w:rPr>
           <w:rStyle w:val="CodeChar"/>
         </w:rPr>
         <w:t>xbTrace</w:t>
       </w:r>
-      <w:proofErr w:type="spellEnd"/>
       <w:r>
         <w:t xml:space="preserve"> command line tool from the Xbox XDK package.</w:t>
       </w:r>
@@ -182,14 +180,12 @@
       <w:r>
         <w:t xml:space="preserve">JSON extension type logs are generated from the Xbox Live Services API (v1.0) traces using protocol activation or the </w:t>
       </w:r>
-      <w:proofErr w:type="spellStart"/>
       <w:r>
         <w:rPr>
           <w:rStyle w:val="CodeChar"/>
         </w:rPr>
         <w:t>xbTrace</w:t>
       </w:r>
-      <w:proofErr w:type="spellEnd"/>
       <w:r>
         <w:t xml:space="preserve"> command line tool from the Xbox XDK package.</w:t>
       </w:r>
@@ -210,57 +206,25 @@
       <w:r>
         <w:t xml:space="preserve">Currently, the application defaults to a </w:t>
       </w:r>
-      <w:proofErr w:type="spellStart"/>
-      <w:proofErr w:type="gramStart"/>
       <w:r>
         <w:rPr>
           <w:rStyle w:val="CodeChar"/>
         </w:rPr>
         <w:t>data.json</w:t>
       </w:r>
-      <w:proofErr w:type="spellEnd"/>
-      <w:proofErr w:type="gramEnd"/>
       <w:r>
         <w:t xml:space="preserve"> input data file, when no explicit -data parameter argument is specified. </w:t>
       </w:r>
     </w:p>
     <w:p>
       <w:r>
-        <w:t xml:space="preserve">In addition to the required input data file, the application expects to ingest a rules file. The rules file is what the application uses as values for the rules engine it uses to determine if calls are at risk of being in violation. The rules file will be provided by Microsoft. Tweaking of the </w:t>
-      </w:r>
-      <w:proofErr w:type="spellStart"/>
-      <w:r>
-        <w:rPr>
-          <w:rStyle w:val="CodeChar"/>
-        </w:rPr>
-        <w:t>rules.json</w:t>
-      </w:r>
-      <w:proofErr w:type="spellEnd"/>
-      <w:r>
-        <w:t xml:space="preserve"> file is currently not supported, though is planned for later versions. </w:t>
-      </w:r>
-    </w:p>
-    <w:p>
-      <w:r>
-        <w:t xml:space="preserve">Currently, the application defaults to a </w:t>
-      </w:r>
-      <w:proofErr w:type="spellStart"/>
-      <w:proofErr w:type="gramStart"/>
-      <w:r>
-        <w:rPr>
-          <w:rStyle w:val="CodeChar"/>
-        </w:rPr>
-        <w:t>rules.json</w:t>
-      </w:r>
-      <w:proofErr w:type="spellEnd"/>
-      <w:proofErr w:type="gramEnd"/>
-      <w:r>
-        <w:t xml:space="preserve"> input data file, when no explicit -rules parameter argument is specified. </w:t>
-      </w:r>
-    </w:p>
-    <w:p>
-      <w:r>
-        <w:t xml:space="preserve">The Xbox Live Trace Analyzer will generate a report.txt file which indicates the rule that found violations, along with the details of the violations. Users can specify an alternative output directory where the application will generate the report.txt using the command line parameter -output directory with a valid directory path as an argument. </w:t>
+        <w:t>The Xbox Live Trace Analyzer will generate a report.txt file which indicates the rule that found violations, along with the details of the violations. Users can specify an alternative output directory where the application will generate the report.txt using the command line parameter -output</w:t>
+      </w:r>
+      <w:r>
+        <w:t>dir</w:t>
+      </w:r>
+      <w:r>
+        <w:t xml:space="preserve"> directory with a valid directory path as an argument. </w:t>
       </w:r>
     </w:p>
     <w:p>
@@ -292,63 +256,80 @@
         <w:pStyle w:val="Heading4"/>
       </w:pPr>
       <w:r>
+        <w:t xml:space="preserve">Launch with specific </w:t>
+      </w:r>
+      <w:r>
+        <w:t>data</w:t>
+      </w:r>
+      <w:r>
+        <w:t xml:space="preserve"> file</w:t>
+      </w:r>
+      <w:r>
+        <w:t xml:space="preserve"> </w:t>
+      </w:r>
+    </w:p>
+    <w:p>
+      <w:pPr>
+        <w:pStyle w:val="Code"/>
+      </w:pPr>
+      <w:r>
+        <w:t>XBLTraceAnalyzer.exe -</w:t>
+      </w:r>
+      <w:r>
+        <w:t>data</w:t>
+      </w:r>
+      <w:r>
+        <w:t xml:space="preserve"> my</w:t>
+      </w:r>
+      <w:r>
+        <w:t>Data</w:t>
+      </w:r>
+      <w:r>
+        <w:t>.json</w:t>
+      </w:r>
+    </w:p>
+    <w:p>
+      <w:pPr>
+        <w:pStyle w:val="Heading4"/>
+      </w:pPr>
+      <w:r>
+        <w:t>Launch with</w:t>
+      </w:r>
+      <w:r>
+        <w:t xml:space="preserve"> specific data and </w:t>
+      </w:r>
+      <w:r>
+        <w:t xml:space="preserve">output </w:t>
+      </w:r>
+      <w:bookmarkStart w:id="0" w:name="_GoBack"/>
+      <w:bookmarkEnd w:id="0"/>
+      <w:r>
+        <w:t>to specific folder</w:t>
+      </w:r>
+    </w:p>
+    <w:p>
+      <w:pPr>
+        <w:pStyle w:val="Code"/>
+      </w:pPr>
+      <w:r>
+        <w:t>XBLTraceAnalyzer.exe -data myData.json -</w:t>
+      </w:r>
+      <w:r>
+        <w:t>outputdir</w:t>
+      </w:r>
+      <w:r>
+        <w:t xml:space="preserve"> </w:t>
+      </w:r>
+      <w:r>
+        <w:t>c:\path\folder</w:t>
+      </w:r>
+    </w:p>
+    <w:p>
+      <w:pPr>
+        <w:pStyle w:val="Heading2"/>
+      </w:pPr>
+      <w:r>
         <w:lastRenderedPageBreak/>
-        <w:t>Launch with specific rules file</w:t>
-      </w:r>
-      <w:r>
-        <w:t xml:space="preserve"> </w:t>
-      </w:r>
-    </w:p>
-    <w:p>
-      <w:pPr>
-        <w:pStyle w:val="Code"/>
-      </w:pPr>
-      <w:r>
-        <w:t xml:space="preserve">XBLTraceAnalyzer.exe -rules </w:t>
-      </w:r>
-      <w:proofErr w:type="spellStart"/>
-      <w:r>
-        <w:t>myRules.json</w:t>
-      </w:r>
-      <w:proofErr w:type="spellEnd"/>
-    </w:p>
-    <w:p>
-      <w:pPr>
-        <w:pStyle w:val="Heading4"/>
-      </w:pPr>
-      <w:r>
-        <w:t>Launch with</w:t>
-      </w:r>
-      <w:r>
-        <w:t xml:space="preserve"> specific data and rules files</w:t>
-      </w:r>
-    </w:p>
-    <w:p>
-      <w:pPr>
-        <w:pStyle w:val="Code"/>
-      </w:pPr>
-      <w:r>
-        <w:t xml:space="preserve">XBLTraceAnalyzer.exe -data </w:t>
-      </w:r>
-      <w:proofErr w:type="spellStart"/>
-      <w:r>
-        <w:t>myData.json</w:t>
-      </w:r>
-      <w:proofErr w:type="spellEnd"/>
-      <w:r>
-        <w:t xml:space="preserve"> -rules </w:t>
-      </w:r>
-      <w:proofErr w:type="spellStart"/>
-      <w:r>
-        <w:t>myRules.json</w:t>
-      </w:r>
-      <w:proofErr w:type="spellEnd"/>
-    </w:p>
-    <w:p>
-      <w:pPr>
-        <w:pStyle w:val="Heading2"/>
-      </w:pPr>
-      <w:r>
         <w:t>The Rules Engine</w:t>
       </w:r>
     </w:p>
@@ -360,42 +341,13 @@
         <w:t>several</w:t>
       </w:r>
       <w:r>
-        <w:t xml:space="preserve"> different rule types to analyze calls and call patterns for potential violations or risks. The Rules Engine initializes itself by what is found as rules parameters inside the ingested </w:t>
-      </w:r>
-      <w:proofErr w:type="spellStart"/>
-      <w:r>
-        <w:rPr>
-          <w:rStyle w:val="CodeChar"/>
-        </w:rPr>
-        <w:t>rules.json</w:t>
-      </w:r>
-      <w:proofErr w:type="spellEnd"/>
-      <w:r>
-        <w:t xml:space="preserve"> file. Currently, manipulations of this rules file should be avoided as values have been determined as best use-case by the team at Xbox. Tweaking of the rules file is currently not supported.</w:t>
-      </w:r>
-    </w:p>
-    <w:p>
-      <w:r>
-        <w:t xml:space="preserve">Rules configurations can be specific to one of the supported </w:t>
-      </w:r>
-      <w:hyperlink w:anchor="_Supported_Endpoints" w:history="1">
-        <w:r>
-          <w:rPr>
-            <w:rStyle w:val="Hyperlink"/>
-          </w:rPr>
-          <w:t>Xbox Live service endpoints</w:t>
-        </w:r>
-      </w:hyperlink>
-      <w:r>
-        <w:t xml:space="preserve">, or to </w:t>
-      </w:r>
-      <w:proofErr w:type="gramStart"/>
-      <w:r>
-        <w:t>all of</w:t>
-      </w:r>
-      <w:proofErr w:type="gramEnd"/>
-      <w:r>
-        <w:t xml:space="preserve"> the supported endpoints. The Rules Engine will prioritize </w:t>
+        <w:t xml:space="preserve"> different rule types to analyze calls and call patterns for potential violations or risks. </w:t>
+      </w:r>
+      <w:r>
+        <w:t>Th</w:t>
+      </w:r>
+      <w:r>
+        <w:t xml:space="preserve">e Rules Engine will prioritize </w:t>
       </w:r>
       <w:r>
         <w:t xml:space="preserve">individual rules for a specific endpoint, over </w:t>
@@ -551,15 +503,7 @@
         <w:t xml:space="preserve"> title is exceeding the </w:t>
       </w:r>
       <w:r>
-        <w:t xml:space="preserve">frequency with which calls </w:t>
-      </w:r>
-      <w:proofErr w:type="gramStart"/>
-      <w:r>
-        <w:t>are allowed to</w:t>
-      </w:r>
-      <w:proofErr w:type="gramEnd"/>
-      <w:r>
-        <w:t xml:space="preserve"> the service</w:t>
+        <w:t>frequency with which calls are allowed to the service</w:t>
       </w:r>
       <w:r>
         <w:t xml:space="preserve">, but not exceeding the threshold that would prevent you from passing certification.  This something titles should look to resolve.  The anticipated title side effects of rate limiting are discussed in the </w:t>
@@ -614,33 +558,21 @@
       <w:r>
         <w:t xml:space="preserve">This rule will trigger as a warning or error if the number of calls to the endpoint exceeds the </w:t>
       </w:r>
-      <w:proofErr w:type="spellStart"/>
       <w:r>
         <w:rPr>
           <w:rStyle w:val="CodeChar"/>
         </w:rPr>
         <w:t>MaxNumAllowedCalls</w:t>
       </w:r>
-      <w:proofErr w:type="spellEnd"/>
-      <w:r>
-        <w:t xml:space="preserve"> within </w:t>
-      </w:r>
-      <w:proofErr w:type="gramStart"/>
-      <w:r>
-        <w:t>a time period</w:t>
-      </w:r>
-      <w:proofErr w:type="gramEnd"/>
-      <w:r>
-        <w:t xml:space="preserve"> of </w:t>
-      </w:r>
-      <w:proofErr w:type="spellStart"/>
+      <w:r>
+        <w:t xml:space="preserve"> within a time period of </w:t>
+      </w:r>
       <w:r>
         <w:rPr>
           <w:rStyle w:val="CodeChar"/>
         </w:rPr>
         <w:t>TimePeriodInMilliseconds</w:t>
       </w:r>
-      <w:proofErr w:type="spellEnd"/>
       <w:r>
         <w:t xml:space="preserve">. </w:t>
       </w:r>
@@ -657,42 +589,77 @@
       <w:r>
         <w:t>This rule will trigger as a warning or error if for all the calls within a time window (</w:t>
       </w:r>
-      <w:proofErr w:type="spellStart"/>
       <w:r>
         <w:rPr>
           <w:rStyle w:val="CodeChar"/>
         </w:rPr>
         <w:t>BurstDetectionWindowMs</w:t>
       </w:r>
-      <w:proofErr w:type="spellEnd"/>
       <w:r>
         <w:t xml:space="preserve">), a series of calls size </w:t>
       </w:r>
-      <w:proofErr w:type="spellStart"/>
       <w:r>
         <w:rPr>
           <w:rStyle w:val="CodeChar"/>
         </w:rPr>
         <w:t>BurstSizeToDetect</w:t>
       </w:r>
-      <w:proofErr w:type="spellEnd"/>
-      <w:r>
-        <w:t xml:space="preserve"> or greater exceeds the </w:t>
-      </w:r>
+      <w:r>
+        <w:t xml:space="preserve"> or greater exceeds the standard deviation of time deltas between calls by a factor of two. Bursts are atypical groupings of calls determined by the time in-between calls throughout the </w:t>
+      </w:r>
+      <w:r>
+        <w:rPr>
+          <w:rStyle w:val="CodeChar"/>
+        </w:rPr>
+        <w:t>BurstDetectionWindowMs</w:t>
+      </w:r>
+      <w:r>
+        <w:t xml:space="preserve"> value.</w:t>
+      </w:r>
+    </w:p>
+    <w:p>
+      <w:pPr>
+        <w:pStyle w:val="Heading4"/>
+      </w:pPr>
+      <w:r>
+        <w:t>Repeated</w:t>
+      </w:r>
+      <w:r>
+        <w:t xml:space="preserve"> </w:t>
+      </w:r>
+      <w:r>
+        <w:t>Calls</w:t>
+      </w:r>
+    </w:p>
+    <w:p>
+      <w:r>
+        <w:t xml:space="preserve">This rule will trigger as a warning or error when two or more calls are detected as made to the same supported endpoint within the time span given by </w:t>
+      </w:r>
+      <w:r>
+        <w:rPr>
+          <w:rStyle w:val="CodeChar"/>
+        </w:rPr>
+        <w:t>MinAllowedRepeatIntervalMs</w:t>
+      </w:r>
+      <w:r>
+        <w:t xml:space="preserve">. Calls are deemed identical when their URL and Request Body Content values are equivalent. Request Body Content hashes are compared against each other to determine equivalency. </w:t>
+      </w:r>
+    </w:p>
+    <w:p>
+      <w:pPr>
+        <w:pStyle w:val="Heading4"/>
+      </w:pPr>
       <w:r>
         <w:lastRenderedPageBreak/>
-        <w:t xml:space="preserve">standard deviation of time deltas between calls by a factor of two. Bursts are atypical groupings of calls determined by the time in-between calls throughout the </w:t>
-      </w:r>
-      <w:proofErr w:type="spellStart"/>
-      <w:r>
-        <w:rPr>
-          <w:rStyle w:val="CodeChar"/>
-        </w:rPr>
-        <w:t>BurstDetectionWindowMs</w:t>
-      </w:r>
-      <w:proofErr w:type="spellEnd"/>
-      <w:r>
-        <w:t xml:space="preserve"> value.</w:t>
+        <w:t>Small Batch Detection Rule</w:t>
+      </w:r>
+    </w:p>
+    <w:p>
+      <w:r>
+        <w:t xml:space="preserve">This rule will trigger as a warning or error when a batched endpoint is called </w:t>
+      </w:r>
+      <w:r>
+        <w:t>too few XUIDs.  Or when an unbatched endpoint is called repeatedly over a short time window when it would be possible to use a batch API.</w:t>
       </w:r>
     </w:p>
     <w:p>
@@ -700,52 +667,6 @@
         <w:pStyle w:val="Heading4"/>
       </w:pPr>
       <w:r>
-        <w:t>Repeated</w:t>
-      </w:r>
-      <w:r>
-        <w:t xml:space="preserve"> </w:t>
-      </w:r>
-      <w:r>
-        <w:t>Calls</w:t>
-      </w:r>
-    </w:p>
-    <w:p>
-      <w:r>
-        <w:t xml:space="preserve">This rule will trigger as a warning or error when two or more calls are detected as made to the same supported endpoint within the time span given by </w:t>
-      </w:r>
-      <w:proofErr w:type="spellStart"/>
-      <w:r>
-        <w:rPr>
-          <w:rStyle w:val="CodeChar"/>
-        </w:rPr>
-        <w:t>MinAllowedRepeatIntervalMs</w:t>
-      </w:r>
-      <w:proofErr w:type="spellEnd"/>
-      <w:r>
-        <w:t xml:space="preserve">. Calls are deemed identical when their URL and Request Body Content values are equivalent. Request Body Content hashes are compared against each other to determine equivalency. </w:t>
-      </w:r>
-    </w:p>
-    <w:p>
-      <w:pPr>
-        <w:pStyle w:val="Heading4"/>
-      </w:pPr>
-      <w:r>
-        <w:t>Small Batch Detection Rule</w:t>
-      </w:r>
-    </w:p>
-    <w:p>
-      <w:r>
-        <w:t xml:space="preserve">This rule will trigger as a warning or error when a batched endpoint is called </w:t>
-      </w:r>
-      <w:r>
-        <w:t>too few XUIDs.  Or when an unbatched endpoint is called repeatedly over a short time window when it would be possible to use a batch API.</w:t>
-      </w:r>
-    </w:p>
-    <w:p>
-      <w:pPr>
-        <w:pStyle w:val="Heading4"/>
-      </w:pPr>
-      <w:r>
         <w:t>Throttling Rule</w:t>
       </w:r>
     </w:p>
@@ -758,8 +679,8 @@
       <w:pPr>
         <w:pStyle w:val="Heading2"/>
       </w:pPr>
-      <w:bookmarkStart w:id="0" w:name="_Supported_Endpoints"/>
-      <w:bookmarkEnd w:id="0"/>
+      <w:bookmarkStart w:id="1" w:name="_Supported_Endpoints"/>
+      <w:bookmarkEnd w:id="1"/>
       <w:r>
         <w:t>Supported Endpoints</w:t>
       </w:r>
@@ -1039,64 +960,54 @@
         <w:spacing w:after="0"/>
         <w:ind w:left="360"/>
       </w:pPr>
-      <w:bookmarkStart w:id="1" w:name="_GoBack"/>
-      <w:bookmarkEnd w:id="1"/>
-    </w:p>
-    <w:p>
-      <w:r>
+    </w:p>
+    <w:p>
+      <w:r>
+        <w:t>The wildcard indicator '*' means that rules will process for all supported endpoints, though still segmenting calls to individual endpoints. There currently is no support to evaluate all calls as one large set or to evaluate calls made to endpoints outside of the above list.</w:t>
+      </w:r>
+    </w:p>
+    <w:p>
+      <w:pPr>
+        <w:pStyle w:val="Heading2"/>
+      </w:pPr>
+      <w:r>
+        <w:t>Report Output</w:t>
+      </w:r>
+    </w:p>
+    <w:p>
+      <w:r>
+        <w:t xml:space="preserve">The report itself is a webpage that is generated by default into the same directory you ran the Live Trace Analyzer in.  You can use the </w:t>
+      </w:r>
+      <w:r>
+        <w:rPr>
+          <w:rStyle w:val="CodeChar"/>
+        </w:rPr>
+        <w:t>-outputdir</w:t>
+      </w:r>
+      <w:r>
+        <w:t xml:space="preserve"> parameter </w:t>
+      </w:r>
+      <w:r>
+        <w:t>to specify an output directory.</w:t>
+      </w:r>
+    </w:p>
+    <w:p>
+      <w:r>
+        <w:t xml:space="preserve">Open index.html and you will </w:t>
+      </w:r>
+      <w:r>
+        <w:t>a web page resembling the following</w:t>
+      </w:r>
+      <w:r>
+        <w:t>.</w:t>
+      </w:r>
+    </w:p>
+    <w:p>
+      <w:r>
+        <w:rPr>
+          <w:noProof/>
+        </w:rPr>
         <w:lastRenderedPageBreak/>
-        <w:t>The wildcard indicator '*' means that rules will process for all supported endpoints, though still segmenting calls to individual endpoints. There currently is no support to evaluate all calls as one large set or to evaluate calls made to endpoints outside of the above list.</w:t>
-      </w:r>
-    </w:p>
-    <w:p>
-      <w:pPr>
-        <w:pStyle w:val="Heading2"/>
-      </w:pPr>
-      <w:r>
-        <w:t>Report Output</w:t>
-      </w:r>
-    </w:p>
-    <w:p>
-      <w:r>
-        <w:t xml:space="preserve">The report itself is a webpage that is generated by default into the same directory you ran the Live Trace Analyzer in.  You can use the </w:t>
-      </w:r>
-      <w:r>
-        <w:rPr>
-          <w:rStyle w:val="CodeChar"/>
-        </w:rPr>
-        <w:t>-</w:t>
-      </w:r>
-      <w:proofErr w:type="spellStart"/>
-      <w:r>
-        <w:rPr>
-          <w:rStyle w:val="CodeChar"/>
-        </w:rPr>
-        <w:t>outputdir</w:t>
-      </w:r>
-      <w:proofErr w:type="spellEnd"/>
-      <w:r>
-        <w:t xml:space="preserve"> parameter </w:t>
-      </w:r>
-      <w:r>
-        <w:t>to specify an output directory.</w:t>
-      </w:r>
-    </w:p>
-    <w:p>
-      <w:r>
-        <w:t xml:space="preserve">Open index.html and you will </w:t>
-      </w:r>
-      <w:r>
-        <w:t>a web page resembling the following</w:t>
-      </w:r>
-      <w:r>
-        <w:t>.</w:t>
-      </w:r>
-    </w:p>
-    <w:p>
-      <w:r>
-        <w:rPr>
-          <w:noProof/>
-        </w:rPr>
         <w:drawing>
           <wp:inline distT="0" distB="0" distL="0" distR="0" wp14:anchorId="5B62B2F1" wp14:editId="7477A62F">
             <wp:extent cx="5943600" cy="6285865"/>
@@ -1136,60 +1047,52 @@
     </w:p>
     <w:p>
       <w:r>
+        <w:t xml:space="preserve">The matrix at the top will show a summary of the </w:t>
+      </w:r>
+      <w:r>
+        <w:t>violations found for each rule configuration</w:t>
+      </w:r>
+      <w:r>
+        <w:t xml:space="preserve"> per endpoint</w:t>
+      </w:r>
+      <w:r>
+        <w:t xml:space="preserve">. Violations </w:t>
+      </w:r>
+      <w:r>
+        <w:t>will</w:t>
+      </w:r>
+      <w:r>
+        <w:t xml:space="preserve"> be deemed as errors is </w:t>
+      </w:r>
+      <w:r>
+        <w:t>call limits are being exceeded</w:t>
+      </w:r>
+      <w:r>
+        <w:t xml:space="preserve">, </w:t>
+      </w:r>
+      <w:r>
+        <w:t xml:space="preserve">as this might be cause you to be rate limited.  Other violations </w:t>
+      </w:r>
+      <w:r>
+        <w:t>will be shown as warnings.</w:t>
+      </w:r>
+    </w:p>
+    <w:p>
+      <w:r>
+        <w:t>The details about each rule will be shown near the bottom.  The list will be sorted by endpoint, and within each endpoint, the details on each rule can be seen.  You can also click on a cell in the matrix to automatically jump to the calls corresponding to that rule violation.</w:t>
+      </w:r>
+    </w:p>
+    <w:p>
+      <w:r>
+        <w:t>You can click on a particular rule within an endpoint to expand out the rule and get some more information as in the below screenshot.</w:t>
+      </w:r>
+    </w:p>
+    <w:p>
+      <w:r>
+        <w:rPr>
+          <w:noProof/>
+        </w:rPr>
         <w:lastRenderedPageBreak/>
-        <w:t xml:space="preserve">The matrix at the top will show a summary of the </w:t>
-      </w:r>
-      <w:r>
-        <w:t>violations found for each rule configuration</w:t>
-      </w:r>
-      <w:r>
-        <w:t xml:space="preserve"> per endpoint</w:t>
-      </w:r>
-      <w:r>
-        <w:t xml:space="preserve">. Violations </w:t>
-      </w:r>
-      <w:r>
-        <w:t>will</w:t>
-      </w:r>
-      <w:r>
-        <w:t xml:space="preserve"> be deemed as errors is </w:t>
-      </w:r>
-      <w:r>
-        <w:t>call limits are being exceeded</w:t>
-      </w:r>
-      <w:r>
-        <w:t xml:space="preserve">, </w:t>
-      </w:r>
-      <w:r>
-        <w:t xml:space="preserve">as this might be cause you to be rate limited.  Other violations </w:t>
-      </w:r>
-      <w:r>
-        <w:t>will be shown as warnings.</w:t>
-      </w:r>
-    </w:p>
-    <w:p>
-      <w:r>
-        <w:t>The details about each rule will be shown near the bottom.  The list will be sorted by endpoint, and within each endpoint, the details on each rule can be seen.  You can also click on a cell in the matrix to automatically jump to the calls corresponding to that rule violation.</w:t>
-      </w:r>
-    </w:p>
-    <w:p>
-      <w:r>
-        <w:t xml:space="preserve">You can click on a </w:t>
-      </w:r>
-      <w:proofErr w:type="gramStart"/>
-      <w:r>
-        <w:t>particular rule</w:t>
-      </w:r>
-      <w:proofErr w:type="gramEnd"/>
-      <w:r>
-        <w:t xml:space="preserve"> within an endpoint to expand out the rule and get some more information as in the below screenshot.</w:t>
-      </w:r>
-    </w:p>
-    <w:p>
-      <w:r>
-        <w:rPr>
-          <w:noProof/>
-        </w:rPr>
         <w:drawing>
           <wp:inline distT="0" distB="0" distL="0" distR="0" wp14:anchorId="2D2F42B9" wp14:editId="091F918C">
             <wp:extent cx="5943600" cy="3522980"/>
@@ -1232,15 +1135,7 @@
         <w:t>In the</w:t>
       </w:r>
       <w:r>
-        <w:t xml:space="preserve"> above example </w:t>
-      </w:r>
-      <w:proofErr w:type="gramStart"/>
-      <w:r>
-        <w:t>it can be seen that one</w:t>
-      </w:r>
-      <w:proofErr w:type="gramEnd"/>
-      <w:r>
-        <w:t xml:space="preserve"> endpoint has violated the burst rule, with 6 violations.  The expanded burst </w:t>
+        <w:t xml:space="preserve"> above example it can be seen that one endpoint has violated the burst rule, with 6 violations.  The expanded burst </w:t>
       </w:r>
       <w:r>
         <w:t>is showing</w:t>
@@ -1341,15 +1236,7 @@
         </w:numPr>
       </w:pPr>
       <w:r>
-        <w:t xml:space="preserve">JSON IDs originate from either XSAPI 1.0 breadcrumb IDs or Xbox Live Service </w:t>
-      </w:r>
-      <w:proofErr w:type="spellStart"/>
-      <w:r>
-        <w:t>CorrelationIDs</w:t>
-      </w:r>
-      <w:proofErr w:type="spellEnd"/>
-      <w:r>
-        <w:t xml:space="preserve">. </w:t>
+        <w:t xml:space="preserve">JSON IDs originate from either XSAPI 1.0 breadcrumb IDs or Xbox Live Service CorrelationIDs. </w:t>
       </w:r>
     </w:p>
     <w:p>
@@ -1503,15 +1390,7 @@
     </w:p>
     <w:p>
       <w:r>
-        <w:t xml:space="preserve">In the middle is a timeline view of the average calls per second per endpoint.  You can use the scroll wheel on your mouse to zoom </w:t>
-      </w:r>
-      <w:proofErr w:type="gramStart"/>
-      <w:r>
-        <w:t>in, and</w:t>
-      </w:r>
-      <w:proofErr w:type="gramEnd"/>
-      <w:r>
-        <w:t xml:space="preserve"> drag the graph to see a certain subset of the timeline.</w:t>
+        <w:t>In the middle is a timeline view of the average calls per second per endpoint.  You can use the scroll wheel on your mouse to zoom in, and drag the graph to see a certain subset of the timeline.</w:t>
       </w:r>
     </w:p>
     <w:p>
@@ -1548,7 +1427,7 @@
 </file>
 
 <file path=word/endnotes.xml><?xml version="1.0" encoding="utf-8"?>
-<w:endnotes xmlns:wpc="http://schemas.microsoft.com/office/word/2010/wordprocessingCanvas" xmlns:cx="http://schemas.microsoft.com/office/drawing/2014/chartex" xmlns:cx1="http://schemas.microsoft.com/office/drawing/2015/9/8/chartex" xmlns:cx2="http://schemas.microsoft.com/office/drawing/2015/10/21/chartex" xmlns:cx3="http://schemas.microsoft.com/office/drawing/2016/5/9/chartex" xmlns:cx4="http://schemas.microsoft.com/office/drawing/2016/5/10/chartex" xmlns:cx5="http://schemas.microsoft.com/office/drawing/2016/5/11/chartex" xmlns:cx6="http://schemas.microsoft.com/office/drawing/2016/5/12/chartex" xmlns:cx7="http://schemas.microsoft.com/office/drawing/2016/5/13/chartex" xmlns:cx8="http://schemas.microsoft.com/office/drawing/2016/5/14/chartex" xmlns:mc="http://schemas.openxmlformats.org/markup-compatibility/2006" xmlns:aink="http://schemas.microsoft.com/office/drawing/2016/ink" xmlns:am3d="http://schemas.microsoft.com/office/drawing/2017/model3d" xmlns:o="urn:schemas-microsoft-com:office:office" xmlns:r="http://schemas.openxmlformats.org/officeDocument/2006/relationships" xmlns:m="http://schemas.openxmlformats.org/officeDocument/2006/math" xmlns:v="urn:schemas-microsoft-com:vml" xmlns:wp14="http://schemas.microsoft.com/office/word/2010/wordprocessingDrawing" xmlns:wp="http://schemas.openxmlformats.org/drawingml/2006/wordprocessingDrawing" xmlns:w10="urn:schemas-microsoft-com:office:word" xmlns:w="http://schemas.openxmlformats.org/wordprocessingml/2006/main" xmlns:w14="http://schemas.microsoft.com/office/word/2010/wordml" xmlns:w15="http://schemas.microsoft.com/office/word/2012/wordml" xmlns:w16cid="http://schemas.microsoft.com/office/word/2016/wordml/cid" xmlns:w16se="http://schemas.microsoft.com/office/word/2015/wordml/symex" xmlns:wpg="http://schemas.microsoft.com/office/word/2010/wordprocessingGroup" xmlns:wpi="http://schemas.microsoft.com/office/word/2010/wordprocessingInk" xmlns:wne="http://schemas.microsoft.com/office/word/2006/wordml" xmlns:wps="http://schemas.microsoft.com/office/word/2010/wordprocessingShape" mc:Ignorable="w14 w15 w16se w16cid wp14">
+<w:endnotes xmlns:wpc="http://schemas.microsoft.com/office/word/2010/wordprocessingCanvas" xmlns:cx="http://schemas.microsoft.com/office/drawing/2014/chartex" xmlns:cx1="http://schemas.microsoft.com/office/drawing/2015/9/8/chartex" xmlns:cx2="http://schemas.microsoft.com/office/drawing/2015/10/21/chartex" xmlns:cx3="http://schemas.microsoft.com/office/drawing/2016/5/9/chartex" xmlns:cx4="http://schemas.microsoft.com/office/drawing/2016/5/10/chartex" xmlns:cx5="http://schemas.microsoft.com/office/drawing/2016/5/11/chartex" xmlns:cx6="http://schemas.microsoft.com/office/drawing/2016/5/12/chartex" xmlns:cx7="http://schemas.microsoft.com/office/drawing/2016/5/13/chartex" xmlns:cx8="http://schemas.microsoft.com/office/drawing/2016/5/14/chartex" xmlns:mc="http://schemas.openxmlformats.org/markup-compatibility/2006" xmlns:aink="http://schemas.microsoft.com/office/drawing/2016/ink" xmlns:am3d="http://schemas.microsoft.com/office/drawing/2017/model3d" xmlns:o="urn:schemas-microsoft-com:office:office" xmlns:r="http://schemas.openxmlformats.org/officeDocument/2006/relationships" xmlns:m="http://schemas.openxmlformats.org/officeDocument/2006/math" xmlns:v="urn:schemas-microsoft-com:vml" xmlns:wp14="http://schemas.microsoft.com/office/word/2010/wordprocessingDrawing" xmlns:wp="http://schemas.openxmlformats.org/drawingml/2006/wordprocessingDrawing" xmlns:w10="urn:schemas-microsoft-com:office:word" xmlns:w="http://schemas.openxmlformats.org/wordprocessingml/2006/main" xmlns:w14="http://schemas.microsoft.com/office/word/2010/wordml" xmlns:w15="http://schemas.microsoft.com/office/word/2012/wordml" xmlns:w16cex="http://schemas.microsoft.com/office/word/2018/wordml/cex" xmlns:w16cid="http://schemas.microsoft.com/office/word/2016/wordml/cid" xmlns:w16="http://schemas.microsoft.com/office/word/2018/wordml" xmlns:w16se="http://schemas.microsoft.com/office/word/2015/wordml/symex" xmlns:wpg="http://schemas.microsoft.com/office/word/2010/wordprocessingGroup" xmlns:wpi="http://schemas.microsoft.com/office/word/2010/wordprocessingInk" xmlns:wne="http://schemas.microsoft.com/office/word/2006/wordml" xmlns:wps="http://schemas.microsoft.com/office/word/2010/wordprocessingShape" mc:Ignorable="w14 w15 w16se w16cid w16 w16cex wp14">
   <w:endnote w:type="separator" w:id="-1">
     <w:p>
       <w:pPr>
@@ -1573,7 +1452,7 @@
 </file>
 
 <file path=word/footer1.xml><?xml version="1.0" encoding="utf-8"?>
-<w:ftr xmlns:wpc="http://schemas.microsoft.com/office/word/2010/wordprocessingCanvas" xmlns:cx="http://schemas.microsoft.com/office/drawing/2014/chartex" xmlns:cx1="http://schemas.microsoft.com/office/drawing/2015/9/8/chartex" xmlns:cx2="http://schemas.microsoft.com/office/drawing/2015/10/21/chartex" xmlns:cx3="http://schemas.microsoft.com/office/drawing/2016/5/9/chartex" xmlns:cx4="http://schemas.microsoft.com/office/drawing/2016/5/10/chartex" xmlns:cx5="http://schemas.microsoft.com/office/drawing/2016/5/11/chartex" xmlns:cx6="http://schemas.microsoft.com/office/drawing/2016/5/12/chartex" xmlns:cx7="http://schemas.microsoft.com/office/drawing/2016/5/13/chartex" xmlns:cx8="http://schemas.microsoft.com/office/drawing/2016/5/14/chartex" xmlns:mc="http://schemas.openxmlformats.org/markup-compatibility/2006" xmlns:aink="http://schemas.microsoft.com/office/drawing/2016/ink" xmlns:am3d="http://schemas.microsoft.com/office/drawing/2017/model3d" xmlns:o="urn:schemas-microsoft-com:office:office" xmlns:r="http://schemas.openxmlformats.org/officeDocument/2006/relationships" xmlns:m="http://schemas.openxmlformats.org/officeDocument/2006/math" xmlns:v="urn:schemas-microsoft-com:vml" xmlns:wp14="http://schemas.microsoft.com/office/word/2010/wordprocessingDrawing" xmlns:wp="http://schemas.openxmlformats.org/drawingml/2006/wordprocessingDrawing" xmlns:w10="urn:schemas-microsoft-com:office:word" xmlns:w="http://schemas.openxmlformats.org/wordprocessingml/2006/main" xmlns:w14="http://schemas.microsoft.com/office/word/2010/wordml" xmlns:w15="http://schemas.microsoft.com/office/word/2012/wordml" xmlns:w16cid="http://schemas.microsoft.com/office/word/2016/wordml/cid" xmlns:w16se="http://schemas.microsoft.com/office/word/2015/wordml/symex" xmlns:wpg="http://schemas.microsoft.com/office/word/2010/wordprocessingGroup" xmlns:wpi="http://schemas.microsoft.com/office/word/2010/wordprocessingInk" xmlns:wne="http://schemas.microsoft.com/office/word/2006/wordml" xmlns:wps="http://schemas.microsoft.com/office/word/2010/wordprocessingShape" mc:Ignorable="w14 w15 w16se w16cid wp14">
+<w:ftr xmlns:wpc="http://schemas.microsoft.com/office/word/2010/wordprocessingCanvas" xmlns:cx="http://schemas.microsoft.com/office/drawing/2014/chartex" xmlns:cx1="http://schemas.microsoft.com/office/drawing/2015/9/8/chartex" xmlns:cx2="http://schemas.microsoft.com/office/drawing/2015/10/21/chartex" xmlns:cx3="http://schemas.microsoft.com/office/drawing/2016/5/9/chartex" xmlns:cx4="http://schemas.microsoft.com/office/drawing/2016/5/10/chartex" xmlns:cx5="http://schemas.microsoft.com/office/drawing/2016/5/11/chartex" xmlns:cx6="http://schemas.microsoft.com/office/drawing/2016/5/12/chartex" xmlns:cx7="http://schemas.microsoft.com/office/drawing/2016/5/13/chartex" xmlns:cx8="http://schemas.microsoft.com/office/drawing/2016/5/14/chartex" xmlns:mc="http://schemas.openxmlformats.org/markup-compatibility/2006" xmlns:aink="http://schemas.microsoft.com/office/drawing/2016/ink" xmlns:am3d="http://schemas.microsoft.com/office/drawing/2017/model3d" xmlns:o="urn:schemas-microsoft-com:office:office" xmlns:r="http://schemas.openxmlformats.org/officeDocument/2006/relationships" xmlns:m="http://schemas.openxmlformats.org/officeDocument/2006/math" xmlns:v="urn:schemas-microsoft-com:vml" xmlns:wp14="http://schemas.microsoft.com/office/word/2010/wordprocessingDrawing" xmlns:wp="http://schemas.openxmlformats.org/drawingml/2006/wordprocessingDrawing" xmlns:w10="urn:schemas-microsoft-com:office:word" xmlns:w="http://schemas.openxmlformats.org/wordprocessingml/2006/main" xmlns:w14="http://schemas.microsoft.com/office/word/2010/wordml" xmlns:w15="http://schemas.microsoft.com/office/word/2012/wordml" xmlns:w16cex="http://schemas.microsoft.com/office/word/2018/wordml/cex" xmlns:w16cid="http://schemas.microsoft.com/office/word/2016/wordml/cid" xmlns:w16="http://schemas.microsoft.com/office/word/2018/wordml" xmlns:w16se="http://schemas.microsoft.com/office/word/2015/wordml/symex" xmlns:wpg="http://schemas.microsoft.com/office/word/2010/wordprocessingGroup" xmlns:wpi="http://schemas.microsoft.com/office/word/2010/wordprocessingInk" xmlns:wne="http://schemas.microsoft.com/office/word/2006/wordml" xmlns:wps="http://schemas.microsoft.com/office/word/2010/wordprocessingShape" mc:Ignorable="w14 w15 w16se w16cid w16 w16cex wp14">
   <w:p>
     <w:pPr>
       <w:pStyle w:val="Footer"/>
@@ -1583,7 +1462,7 @@
 </file>
 
 <file path=word/footer2.xml><?xml version="1.0" encoding="utf-8"?>
-<w:ftr xmlns:wpc="http://schemas.microsoft.com/office/word/2010/wordprocessingCanvas" xmlns:cx="http://schemas.microsoft.com/office/drawing/2014/chartex" xmlns:cx1="http://schemas.microsoft.com/office/drawing/2015/9/8/chartex" xmlns:cx2="http://schemas.microsoft.com/office/drawing/2015/10/21/chartex" xmlns:cx3="http://schemas.microsoft.com/office/drawing/2016/5/9/chartex" xmlns:cx4="http://schemas.microsoft.com/office/drawing/2016/5/10/chartex" xmlns:cx5="http://schemas.microsoft.com/office/drawing/2016/5/11/chartex" xmlns:cx6="http://schemas.microsoft.com/office/drawing/2016/5/12/chartex" xmlns:cx7="http://schemas.microsoft.com/office/drawing/2016/5/13/chartex" xmlns:cx8="http://schemas.microsoft.com/office/drawing/2016/5/14/chartex" xmlns:mc="http://schemas.openxmlformats.org/markup-compatibility/2006" xmlns:aink="http://schemas.microsoft.com/office/drawing/2016/ink" xmlns:am3d="http://schemas.microsoft.com/office/drawing/2017/model3d" xmlns:o="urn:schemas-microsoft-com:office:office" xmlns:r="http://schemas.openxmlformats.org/officeDocument/2006/relationships" xmlns:m="http://schemas.openxmlformats.org/officeDocument/2006/math" xmlns:v="urn:schemas-microsoft-com:vml" xmlns:wp14="http://schemas.microsoft.com/office/word/2010/wordprocessingDrawing" xmlns:wp="http://schemas.openxmlformats.org/drawingml/2006/wordprocessingDrawing" xmlns:w10="urn:schemas-microsoft-com:office:word" xmlns:w="http://schemas.openxmlformats.org/wordprocessingml/2006/main" xmlns:w14="http://schemas.microsoft.com/office/word/2010/wordml" xmlns:w15="http://schemas.microsoft.com/office/word/2012/wordml" xmlns:w16cid="http://schemas.microsoft.com/office/word/2016/wordml/cid" xmlns:w16se="http://schemas.microsoft.com/office/word/2015/wordml/symex" xmlns:wpg="http://schemas.microsoft.com/office/word/2010/wordprocessingGroup" xmlns:wpi="http://schemas.microsoft.com/office/word/2010/wordprocessingInk" xmlns:wne="http://schemas.microsoft.com/office/word/2006/wordml" xmlns:wps="http://schemas.microsoft.com/office/word/2010/wordprocessingShape" mc:Ignorable="w14 w15 w16se w16cid wp14">
+<w:ftr xmlns:wpc="http://schemas.microsoft.com/office/word/2010/wordprocessingCanvas" xmlns:cx="http://schemas.microsoft.com/office/drawing/2014/chartex" xmlns:cx1="http://schemas.microsoft.com/office/drawing/2015/9/8/chartex" xmlns:cx2="http://schemas.microsoft.com/office/drawing/2015/10/21/chartex" xmlns:cx3="http://schemas.microsoft.com/office/drawing/2016/5/9/chartex" xmlns:cx4="http://schemas.microsoft.com/office/drawing/2016/5/10/chartex" xmlns:cx5="http://schemas.microsoft.com/office/drawing/2016/5/11/chartex" xmlns:cx6="http://schemas.microsoft.com/office/drawing/2016/5/12/chartex" xmlns:cx7="http://schemas.microsoft.com/office/drawing/2016/5/13/chartex" xmlns:cx8="http://schemas.microsoft.com/office/drawing/2016/5/14/chartex" xmlns:mc="http://schemas.openxmlformats.org/markup-compatibility/2006" xmlns:aink="http://schemas.microsoft.com/office/drawing/2016/ink" xmlns:am3d="http://schemas.microsoft.com/office/drawing/2017/model3d" xmlns:o="urn:schemas-microsoft-com:office:office" xmlns:r="http://schemas.openxmlformats.org/officeDocument/2006/relationships" xmlns:m="http://schemas.openxmlformats.org/officeDocument/2006/math" xmlns:v="urn:schemas-microsoft-com:vml" xmlns:wp14="http://schemas.microsoft.com/office/word/2010/wordprocessingDrawing" xmlns:wp="http://schemas.openxmlformats.org/drawingml/2006/wordprocessingDrawing" xmlns:w10="urn:schemas-microsoft-com:office:word" xmlns:w="http://schemas.openxmlformats.org/wordprocessingml/2006/main" xmlns:w14="http://schemas.microsoft.com/office/word/2010/wordml" xmlns:w15="http://schemas.microsoft.com/office/word/2012/wordml" xmlns:w16cex="http://schemas.microsoft.com/office/word/2018/wordml/cex" xmlns:w16cid="http://schemas.microsoft.com/office/word/2016/wordml/cid" xmlns:w16="http://schemas.microsoft.com/office/word/2018/wordml" xmlns:w16se="http://schemas.microsoft.com/office/word/2015/wordml/symex" xmlns:wpg="http://schemas.microsoft.com/office/word/2010/wordprocessingGroup" xmlns:wpi="http://schemas.microsoft.com/office/word/2010/wordprocessingInk" xmlns:wne="http://schemas.microsoft.com/office/word/2006/wordml" xmlns:wps="http://schemas.microsoft.com/office/word/2010/wordprocessingShape" mc:Ignorable="w14 w15 w16se w16cid w16 w16cex wp14">
   <w:p>
     <w:pPr>
       <w:pStyle w:val="Footer"/>
@@ -1593,7 +1472,7 @@
 </file>
 
 <file path=word/footer3.xml><?xml version="1.0" encoding="utf-8"?>
-<w:ftr xmlns:wpc="http://schemas.microsoft.com/office/word/2010/wordprocessingCanvas" xmlns:cx="http://schemas.microsoft.com/office/drawing/2014/chartex" xmlns:cx1="http://schemas.microsoft.com/office/drawing/2015/9/8/chartex" xmlns:cx2="http://schemas.microsoft.com/office/drawing/2015/10/21/chartex" xmlns:cx3="http://schemas.microsoft.com/office/drawing/2016/5/9/chartex" xmlns:cx4="http://schemas.microsoft.com/office/drawing/2016/5/10/chartex" xmlns:cx5="http://schemas.microsoft.com/office/drawing/2016/5/11/chartex" xmlns:cx6="http://schemas.microsoft.com/office/drawing/2016/5/12/chartex" xmlns:cx7="http://schemas.microsoft.com/office/drawing/2016/5/13/chartex" xmlns:cx8="http://schemas.microsoft.com/office/drawing/2016/5/14/chartex" xmlns:mc="http://schemas.openxmlformats.org/markup-compatibility/2006" xmlns:aink="http://schemas.microsoft.com/office/drawing/2016/ink" xmlns:am3d="http://schemas.microsoft.com/office/drawing/2017/model3d" xmlns:o="urn:schemas-microsoft-com:office:office" xmlns:r="http://schemas.openxmlformats.org/officeDocument/2006/relationships" xmlns:m="http://schemas.openxmlformats.org/officeDocument/2006/math" xmlns:v="urn:schemas-microsoft-com:vml" xmlns:wp14="http://schemas.microsoft.com/office/word/2010/wordprocessingDrawing" xmlns:wp="http://schemas.openxmlformats.org/drawingml/2006/wordprocessingDrawing" xmlns:w10="urn:schemas-microsoft-com:office:word" xmlns:w="http://schemas.openxmlformats.org/wordprocessingml/2006/main" xmlns:w14="http://schemas.microsoft.com/office/word/2010/wordml" xmlns:w15="http://schemas.microsoft.com/office/word/2012/wordml" xmlns:w16cid="http://schemas.microsoft.com/office/word/2016/wordml/cid" xmlns:w16se="http://schemas.microsoft.com/office/word/2015/wordml/symex" xmlns:wpg="http://schemas.microsoft.com/office/word/2010/wordprocessingGroup" xmlns:wpi="http://schemas.microsoft.com/office/word/2010/wordprocessingInk" xmlns:wne="http://schemas.microsoft.com/office/word/2006/wordml" xmlns:wps="http://schemas.microsoft.com/office/word/2010/wordprocessingShape" mc:Ignorable="w14 w15 w16se w16cid wp14">
+<w:ftr xmlns:wpc="http://schemas.microsoft.com/office/word/2010/wordprocessingCanvas" xmlns:cx="http://schemas.microsoft.com/office/drawing/2014/chartex" xmlns:cx1="http://schemas.microsoft.com/office/drawing/2015/9/8/chartex" xmlns:cx2="http://schemas.microsoft.com/office/drawing/2015/10/21/chartex" xmlns:cx3="http://schemas.microsoft.com/office/drawing/2016/5/9/chartex" xmlns:cx4="http://schemas.microsoft.com/office/drawing/2016/5/10/chartex" xmlns:cx5="http://schemas.microsoft.com/office/drawing/2016/5/11/chartex" xmlns:cx6="http://schemas.microsoft.com/office/drawing/2016/5/12/chartex" xmlns:cx7="http://schemas.microsoft.com/office/drawing/2016/5/13/chartex" xmlns:cx8="http://schemas.microsoft.com/office/drawing/2016/5/14/chartex" xmlns:mc="http://schemas.openxmlformats.org/markup-compatibility/2006" xmlns:aink="http://schemas.microsoft.com/office/drawing/2016/ink" xmlns:am3d="http://schemas.microsoft.com/office/drawing/2017/model3d" xmlns:o="urn:schemas-microsoft-com:office:office" xmlns:r="http://schemas.openxmlformats.org/officeDocument/2006/relationships" xmlns:m="http://schemas.openxmlformats.org/officeDocument/2006/math" xmlns:v="urn:schemas-microsoft-com:vml" xmlns:wp14="http://schemas.microsoft.com/office/word/2010/wordprocessingDrawing" xmlns:wp="http://schemas.openxmlformats.org/drawingml/2006/wordprocessingDrawing" xmlns:w10="urn:schemas-microsoft-com:office:word" xmlns:w="http://schemas.openxmlformats.org/wordprocessingml/2006/main" xmlns:w14="http://schemas.microsoft.com/office/word/2010/wordml" xmlns:w15="http://schemas.microsoft.com/office/word/2012/wordml" xmlns:w16cex="http://schemas.microsoft.com/office/word/2018/wordml/cex" xmlns:w16cid="http://schemas.microsoft.com/office/word/2016/wordml/cid" xmlns:w16="http://schemas.microsoft.com/office/word/2018/wordml" xmlns:w16se="http://schemas.microsoft.com/office/word/2015/wordml/symex" xmlns:wpg="http://schemas.microsoft.com/office/word/2010/wordprocessingGroup" xmlns:wpi="http://schemas.microsoft.com/office/word/2010/wordprocessingInk" xmlns:wne="http://schemas.microsoft.com/office/word/2006/wordml" xmlns:wps="http://schemas.microsoft.com/office/word/2010/wordprocessingShape" mc:Ignorable="w14 w15 w16se w16cid w16 w16cex wp14">
   <w:p>
     <w:pPr>
       <w:pStyle w:val="Footer"/>
@@ -1603,7 +1482,7 @@
 </file>
 
 <file path=word/footnotes.xml><?xml version="1.0" encoding="utf-8"?>
-<w:footnotes xmlns:wpc="http://schemas.microsoft.com/office/word/2010/wordprocessingCanvas" xmlns:cx="http://schemas.microsoft.com/office/drawing/2014/chartex" xmlns:cx1="http://schemas.microsoft.com/office/drawing/2015/9/8/chartex" xmlns:cx2="http://schemas.microsoft.com/office/drawing/2015/10/21/chartex" xmlns:cx3="http://schemas.microsoft.com/office/drawing/2016/5/9/chartex" xmlns:cx4="http://schemas.microsoft.com/office/drawing/2016/5/10/chartex" xmlns:cx5="http://schemas.microsoft.com/office/drawing/2016/5/11/chartex" xmlns:cx6="http://schemas.microsoft.com/office/drawing/2016/5/12/chartex" xmlns:cx7="http://schemas.microsoft.com/office/drawing/2016/5/13/chartex" xmlns:cx8="http://schemas.microsoft.com/office/drawing/2016/5/14/chartex" xmlns:mc="http://schemas.openxmlformats.org/markup-compatibility/2006" xmlns:aink="http://schemas.microsoft.com/office/drawing/2016/ink" xmlns:am3d="http://schemas.microsoft.com/office/drawing/2017/model3d" xmlns:o="urn:schemas-microsoft-com:office:office" xmlns:r="http://schemas.openxmlformats.org/officeDocument/2006/relationships" xmlns:m="http://schemas.openxmlformats.org/officeDocument/2006/math" xmlns:v="urn:schemas-microsoft-com:vml" xmlns:wp14="http://schemas.microsoft.com/office/word/2010/wordprocessingDrawing" xmlns:wp="http://schemas.openxmlformats.org/drawingml/2006/wordprocessingDrawing" xmlns:w10="urn:schemas-microsoft-com:office:word" xmlns:w="http://schemas.openxmlformats.org/wordprocessingml/2006/main" xmlns:w14="http://schemas.microsoft.com/office/word/2010/wordml" xmlns:w15="http://schemas.microsoft.com/office/word/2012/wordml" xmlns:w16cid="http://schemas.microsoft.com/office/word/2016/wordml/cid" xmlns:w16se="http://schemas.microsoft.com/office/word/2015/wordml/symex" xmlns:wpg="http://schemas.microsoft.com/office/word/2010/wordprocessingGroup" xmlns:wpi="http://schemas.microsoft.com/office/word/2010/wordprocessingInk" xmlns:wne="http://schemas.microsoft.com/office/word/2006/wordml" xmlns:wps="http://schemas.microsoft.com/office/word/2010/wordprocessingShape" mc:Ignorable="w14 w15 w16se w16cid wp14">
+<w:footnotes xmlns:wpc="http://schemas.microsoft.com/office/word/2010/wordprocessingCanvas" xmlns:cx="http://schemas.microsoft.com/office/drawing/2014/chartex" xmlns:cx1="http://schemas.microsoft.com/office/drawing/2015/9/8/chartex" xmlns:cx2="http://schemas.microsoft.com/office/drawing/2015/10/21/chartex" xmlns:cx3="http://schemas.microsoft.com/office/drawing/2016/5/9/chartex" xmlns:cx4="http://schemas.microsoft.com/office/drawing/2016/5/10/chartex" xmlns:cx5="http://schemas.microsoft.com/office/drawing/2016/5/11/chartex" xmlns:cx6="http://schemas.microsoft.com/office/drawing/2016/5/12/chartex" xmlns:cx7="http://schemas.microsoft.com/office/drawing/2016/5/13/chartex" xmlns:cx8="http://schemas.microsoft.com/office/drawing/2016/5/14/chartex" xmlns:mc="http://schemas.openxmlformats.org/markup-compatibility/2006" xmlns:aink="http://schemas.microsoft.com/office/drawing/2016/ink" xmlns:am3d="http://schemas.microsoft.com/office/drawing/2017/model3d" xmlns:o="urn:schemas-microsoft-com:office:office" xmlns:r="http://schemas.openxmlformats.org/officeDocument/2006/relationships" xmlns:m="http://schemas.openxmlformats.org/officeDocument/2006/math" xmlns:v="urn:schemas-microsoft-com:vml" xmlns:wp14="http://schemas.microsoft.com/office/word/2010/wordprocessingDrawing" xmlns:wp="http://schemas.openxmlformats.org/drawingml/2006/wordprocessingDrawing" xmlns:w10="urn:schemas-microsoft-com:office:word" xmlns:w="http://schemas.openxmlformats.org/wordprocessingml/2006/main" xmlns:w14="http://schemas.microsoft.com/office/word/2010/wordml" xmlns:w15="http://schemas.microsoft.com/office/word/2012/wordml" xmlns:w16cex="http://schemas.microsoft.com/office/word/2018/wordml/cex" xmlns:w16cid="http://schemas.microsoft.com/office/word/2016/wordml/cid" xmlns:w16="http://schemas.microsoft.com/office/word/2018/wordml" xmlns:w16se="http://schemas.microsoft.com/office/word/2015/wordml/symex" xmlns:wpg="http://schemas.microsoft.com/office/word/2010/wordprocessingGroup" xmlns:wpi="http://schemas.microsoft.com/office/word/2010/wordprocessingInk" xmlns:wne="http://schemas.microsoft.com/office/word/2006/wordml" xmlns:wps="http://schemas.microsoft.com/office/word/2010/wordprocessingShape" mc:Ignorable="w14 w15 w16se w16cid w16 w16cex wp14">
   <w:footnote w:type="separator" w:id="-1">
     <w:p>
       <w:pPr>
@@ -1628,7 +1507,7 @@
 </file>
 
 <file path=word/header1.xml><?xml version="1.0" encoding="utf-8"?>
-<w:hdr xmlns:wpc="http://schemas.microsoft.com/office/word/2010/wordprocessingCanvas" xmlns:cx="http://schemas.microsoft.com/office/drawing/2014/chartex" xmlns:cx1="http://schemas.microsoft.com/office/drawing/2015/9/8/chartex" xmlns:cx2="http://schemas.microsoft.com/office/drawing/2015/10/21/chartex" xmlns:cx3="http://schemas.microsoft.com/office/drawing/2016/5/9/chartex" xmlns:cx4="http://schemas.microsoft.com/office/drawing/2016/5/10/chartex" xmlns:cx5="http://schemas.microsoft.com/office/drawing/2016/5/11/chartex" xmlns:cx6="http://schemas.microsoft.com/office/drawing/2016/5/12/chartex" xmlns:cx7="http://schemas.microsoft.com/office/drawing/2016/5/13/chartex" xmlns:cx8="http://schemas.microsoft.com/office/drawing/2016/5/14/chartex" xmlns:mc="http://schemas.openxmlformats.org/markup-compatibility/2006" xmlns:aink="http://schemas.microsoft.com/office/drawing/2016/ink" xmlns:am3d="http://schemas.microsoft.com/office/drawing/2017/model3d" xmlns:o="urn:schemas-microsoft-com:office:office" xmlns:r="http://schemas.openxmlformats.org/officeDocument/2006/relationships" xmlns:m="http://schemas.openxmlformats.org/officeDocument/2006/math" xmlns:v="urn:schemas-microsoft-com:vml" xmlns:wp14="http://schemas.microsoft.com/office/word/2010/wordprocessingDrawing" xmlns:wp="http://schemas.openxmlformats.org/drawingml/2006/wordprocessingDrawing" xmlns:w10="urn:schemas-microsoft-com:office:word" xmlns:w="http://schemas.openxmlformats.org/wordprocessingml/2006/main" xmlns:w14="http://schemas.microsoft.com/office/word/2010/wordml" xmlns:w15="http://schemas.microsoft.com/office/word/2012/wordml" xmlns:w16cid="http://schemas.microsoft.com/office/word/2016/wordml/cid" xmlns:w16se="http://schemas.microsoft.com/office/word/2015/wordml/symex" xmlns:wpg="http://schemas.microsoft.com/office/word/2010/wordprocessingGroup" xmlns:wpi="http://schemas.microsoft.com/office/word/2010/wordprocessingInk" xmlns:wne="http://schemas.microsoft.com/office/word/2006/wordml" xmlns:wps="http://schemas.microsoft.com/office/word/2010/wordprocessingShape" mc:Ignorable="w14 w15 w16se w16cid wp14">
+<w:hdr xmlns:wpc="http://schemas.microsoft.com/office/word/2010/wordprocessingCanvas" xmlns:cx="http://schemas.microsoft.com/office/drawing/2014/chartex" xmlns:cx1="http://schemas.microsoft.com/office/drawing/2015/9/8/chartex" xmlns:cx2="http://schemas.microsoft.com/office/drawing/2015/10/21/chartex" xmlns:cx3="http://schemas.microsoft.com/office/drawing/2016/5/9/chartex" xmlns:cx4="http://schemas.microsoft.com/office/drawing/2016/5/10/chartex" xmlns:cx5="http://schemas.microsoft.com/office/drawing/2016/5/11/chartex" xmlns:cx6="http://schemas.microsoft.com/office/drawing/2016/5/12/chartex" xmlns:cx7="http://schemas.microsoft.com/office/drawing/2016/5/13/chartex" xmlns:cx8="http://schemas.microsoft.com/office/drawing/2016/5/14/chartex" xmlns:mc="http://schemas.openxmlformats.org/markup-compatibility/2006" xmlns:aink="http://schemas.microsoft.com/office/drawing/2016/ink" xmlns:am3d="http://schemas.microsoft.com/office/drawing/2017/model3d" xmlns:o="urn:schemas-microsoft-com:office:office" xmlns:r="http://schemas.openxmlformats.org/officeDocument/2006/relationships" xmlns:m="http://schemas.openxmlformats.org/officeDocument/2006/math" xmlns:v="urn:schemas-microsoft-com:vml" xmlns:wp14="http://schemas.microsoft.com/office/word/2010/wordprocessingDrawing" xmlns:wp="http://schemas.openxmlformats.org/drawingml/2006/wordprocessingDrawing" xmlns:w10="urn:schemas-microsoft-com:office:word" xmlns:w="http://schemas.openxmlformats.org/wordprocessingml/2006/main" xmlns:w14="http://schemas.microsoft.com/office/word/2010/wordml" xmlns:w15="http://schemas.microsoft.com/office/word/2012/wordml" xmlns:w16cex="http://schemas.microsoft.com/office/word/2018/wordml/cex" xmlns:w16cid="http://schemas.microsoft.com/office/word/2016/wordml/cid" xmlns:w16="http://schemas.microsoft.com/office/word/2018/wordml" xmlns:w16se="http://schemas.microsoft.com/office/word/2015/wordml/symex" xmlns:wpg="http://schemas.microsoft.com/office/word/2010/wordprocessingGroup" xmlns:wpi="http://schemas.microsoft.com/office/word/2010/wordprocessingInk" xmlns:wne="http://schemas.microsoft.com/office/word/2006/wordml" xmlns:wps="http://schemas.microsoft.com/office/word/2010/wordprocessingShape" mc:Ignorable="w14 w15 w16se w16cid w16 w16cex wp14">
   <w:p>
     <w:pPr>
       <w:pStyle w:val="Header"/>
@@ -1638,7 +1517,7 @@
 </file>
 
 <file path=word/header2.xml><?xml version="1.0" encoding="utf-8"?>
-<w:hdr xmlns:wpc="http://schemas.microsoft.com/office/word/2010/wordprocessingCanvas" xmlns:cx="http://schemas.microsoft.com/office/drawing/2014/chartex" xmlns:cx1="http://schemas.microsoft.com/office/drawing/2015/9/8/chartex" xmlns:cx2="http://schemas.microsoft.com/office/drawing/2015/10/21/chartex" xmlns:cx3="http://schemas.microsoft.com/office/drawing/2016/5/9/chartex" xmlns:cx4="http://schemas.microsoft.com/office/drawing/2016/5/10/chartex" xmlns:cx5="http://schemas.microsoft.com/office/drawing/2016/5/11/chartex" xmlns:cx6="http://schemas.microsoft.com/office/drawing/2016/5/12/chartex" xmlns:cx7="http://schemas.microsoft.com/office/drawing/2016/5/13/chartex" xmlns:cx8="http://schemas.microsoft.com/office/drawing/2016/5/14/chartex" xmlns:mc="http://schemas.openxmlformats.org/markup-compatibility/2006" xmlns:aink="http://schemas.microsoft.com/office/drawing/2016/ink" xmlns:am3d="http://schemas.microsoft.com/office/drawing/2017/model3d" xmlns:o="urn:schemas-microsoft-com:office:office" xmlns:r="http://schemas.openxmlformats.org/officeDocument/2006/relationships" xmlns:m="http://schemas.openxmlformats.org/officeDocument/2006/math" xmlns:v="urn:schemas-microsoft-com:vml" xmlns:wp14="http://schemas.microsoft.com/office/word/2010/wordprocessingDrawing" xmlns:wp="http://schemas.openxmlformats.org/drawingml/2006/wordprocessingDrawing" xmlns:w10="urn:schemas-microsoft-com:office:word" xmlns:w="http://schemas.openxmlformats.org/wordprocessingml/2006/main" xmlns:w14="http://schemas.microsoft.com/office/word/2010/wordml" xmlns:w15="http://schemas.microsoft.com/office/word/2012/wordml" xmlns:w16cid="http://schemas.microsoft.com/office/word/2016/wordml/cid" xmlns:w16se="http://schemas.microsoft.com/office/word/2015/wordml/symex" xmlns:wpg="http://schemas.microsoft.com/office/word/2010/wordprocessingGroup" xmlns:wpi="http://schemas.microsoft.com/office/word/2010/wordprocessingInk" xmlns:wne="http://schemas.microsoft.com/office/word/2006/wordml" xmlns:wps="http://schemas.microsoft.com/office/word/2010/wordprocessingShape" mc:Ignorable="w14 w15 w16se w16cid wp14">
+<w:hdr xmlns:wpc="http://schemas.microsoft.com/office/word/2010/wordprocessingCanvas" xmlns:cx="http://schemas.microsoft.com/office/drawing/2014/chartex" xmlns:cx1="http://schemas.microsoft.com/office/drawing/2015/9/8/chartex" xmlns:cx2="http://schemas.microsoft.com/office/drawing/2015/10/21/chartex" xmlns:cx3="http://schemas.microsoft.com/office/drawing/2016/5/9/chartex" xmlns:cx4="http://schemas.microsoft.com/office/drawing/2016/5/10/chartex" xmlns:cx5="http://schemas.microsoft.com/office/drawing/2016/5/11/chartex" xmlns:cx6="http://schemas.microsoft.com/office/drawing/2016/5/12/chartex" xmlns:cx7="http://schemas.microsoft.com/office/drawing/2016/5/13/chartex" xmlns:cx8="http://schemas.microsoft.com/office/drawing/2016/5/14/chartex" xmlns:mc="http://schemas.openxmlformats.org/markup-compatibility/2006" xmlns:aink="http://schemas.microsoft.com/office/drawing/2016/ink" xmlns:am3d="http://schemas.microsoft.com/office/drawing/2017/model3d" xmlns:o="urn:schemas-microsoft-com:office:office" xmlns:r="http://schemas.openxmlformats.org/officeDocument/2006/relationships" xmlns:m="http://schemas.openxmlformats.org/officeDocument/2006/math" xmlns:v="urn:schemas-microsoft-com:vml" xmlns:wp14="http://schemas.microsoft.com/office/word/2010/wordprocessingDrawing" xmlns:wp="http://schemas.openxmlformats.org/drawingml/2006/wordprocessingDrawing" xmlns:w10="urn:schemas-microsoft-com:office:word" xmlns:w="http://schemas.openxmlformats.org/wordprocessingml/2006/main" xmlns:w14="http://schemas.microsoft.com/office/word/2010/wordml" xmlns:w15="http://schemas.microsoft.com/office/word/2012/wordml" xmlns:w16cex="http://schemas.microsoft.com/office/word/2018/wordml/cex" xmlns:w16cid="http://schemas.microsoft.com/office/word/2016/wordml/cid" xmlns:w16="http://schemas.microsoft.com/office/word/2018/wordml" xmlns:w16se="http://schemas.microsoft.com/office/word/2015/wordml/symex" xmlns:wpg="http://schemas.microsoft.com/office/word/2010/wordprocessingGroup" xmlns:wpi="http://schemas.microsoft.com/office/word/2010/wordprocessingInk" xmlns:wne="http://schemas.microsoft.com/office/word/2006/wordml" xmlns:wps="http://schemas.microsoft.com/office/word/2010/wordprocessingShape" mc:Ignorable="w14 w15 w16se w16cid w16 w16cex wp14">
   <w:p>
     <w:pPr>
       <w:pStyle w:val="Header"/>
@@ -1648,7 +1527,7 @@
 </file>
 
 <file path=word/header3.xml><?xml version="1.0" encoding="utf-8"?>
-<w:hdr xmlns:wpc="http://schemas.microsoft.com/office/word/2010/wordprocessingCanvas" xmlns:cx="http://schemas.microsoft.com/office/drawing/2014/chartex" xmlns:cx1="http://schemas.microsoft.com/office/drawing/2015/9/8/chartex" xmlns:cx2="http://schemas.microsoft.com/office/drawing/2015/10/21/chartex" xmlns:cx3="http://schemas.microsoft.com/office/drawing/2016/5/9/chartex" xmlns:cx4="http://schemas.microsoft.com/office/drawing/2016/5/10/chartex" xmlns:cx5="http://schemas.microsoft.com/office/drawing/2016/5/11/chartex" xmlns:cx6="http://schemas.microsoft.com/office/drawing/2016/5/12/chartex" xmlns:cx7="http://schemas.microsoft.com/office/drawing/2016/5/13/chartex" xmlns:cx8="http://schemas.microsoft.com/office/drawing/2016/5/14/chartex" xmlns:mc="http://schemas.openxmlformats.org/markup-compatibility/2006" xmlns:aink="http://schemas.microsoft.com/office/drawing/2016/ink" xmlns:am3d="http://schemas.microsoft.com/office/drawing/2017/model3d" xmlns:o="urn:schemas-microsoft-com:office:office" xmlns:r="http://schemas.openxmlformats.org/officeDocument/2006/relationships" xmlns:m="http://schemas.openxmlformats.org/officeDocument/2006/math" xmlns:v="urn:schemas-microsoft-com:vml" xmlns:wp14="http://schemas.microsoft.com/office/word/2010/wordprocessingDrawing" xmlns:wp="http://schemas.openxmlformats.org/drawingml/2006/wordprocessingDrawing" xmlns:w10="urn:schemas-microsoft-com:office:word" xmlns:w="http://schemas.openxmlformats.org/wordprocessingml/2006/main" xmlns:w14="http://schemas.microsoft.com/office/word/2010/wordml" xmlns:w15="http://schemas.microsoft.com/office/word/2012/wordml" xmlns:w16cid="http://schemas.microsoft.com/office/word/2016/wordml/cid" xmlns:w16se="http://schemas.microsoft.com/office/word/2015/wordml/symex" xmlns:wpg="http://schemas.microsoft.com/office/word/2010/wordprocessingGroup" xmlns:wpi="http://schemas.microsoft.com/office/word/2010/wordprocessingInk" xmlns:wne="http://schemas.microsoft.com/office/word/2006/wordml" xmlns:wps="http://schemas.microsoft.com/office/word/2010/wordprocessingShape" mc:Ignorable="w14 w15 w16se w16cid wp14">
+<w:hdr xmlns:wpc="http://schemas.microsoft.com/office/word/2010/wordprocessingCanvas" xmlns:cx="http://schemas.microsoft.com/office/drawing/2014/chartex" xmlns:cx1="http://schemas.microsoft.com/office/drawing/2015/9/8/chartex" xmlns:cx2="http://schemas.microsoft.com/office/drawing/2015/10/21/chartex" xmlns:cx3="http://schemas.microsoft.com/office/drawing/2016/5/9/chartex" xmlns:cx4="http://schemas.microsoft.com/office/drawing/2016/5/10/chartex" xmlns:cx5="http://schemas.microsoft.com/office/drawing/2016/5/11/chartex" xmlns:cx6="http://schemas.microsoft.com/office/drawing/2016/5/12/chartex" xmlns:cx7="http://schemas.microsoft.com/office/drawing/2016/5/13/chartex" xmlns:cx8="http://schemas.microsoft.com/office/drawing/2016/5/14/chartex" xmlns:mc="http://schemas.openxmlformats.org/markup-compatibility/2006" xmlns:aink="http://schemas.microsoft.com/office/drawing/2016/ink" xmlns:am3d="http://schemas.microsoft.com/office/drawing/2017/model3d" xmlns:o="urn:schemas-microsoft-com:office:office" xmlns:r="http://schemas.openxmlformats.org/officeDocument/2006/relationships" xmlns:m="http://schemas.openxmlformats.org/officeDocument/2006/math" xmlns:v="urn:schemas-microsoft-com:vml" xmlns:wp14="http://schemas.microsoft.com/office/word/2010/wordprocessingDrawing" xmlns:wp="http://schemas.openxmlformats.org/drawingml/2006/wordprocessingDrawing" xmlns:w10="urn:schemas-microsoft-com:office:word" xmlns:w="http://schemas.openxmlformats.org/wordprocessingml/2006/main" xmlns:w14="http://schemas.microsoft.com/office/word/2010/wordml" xmlns:w15="http://schemas.microsoft.com/office/word/2012/wordml" xmlns:w16cex="http://schemas.microsoft.com/office/word/2018/wordml/cex" xmlns:w16cid="http://schemas.microsoft.com/office/word/2016/wordml/cid" xmlns:w16="http://schemas.microsoft.com/office/word/2018/wordml" xmlns:w16se="http://schemas.microsoft.com/office/word/2015/wordml/symex" xmlns:wpg="http://schemas.microsoft.com/office/word/2010/wordprocessingGroup" xmlns:wpi="http://schemas.microsoft.com/office/word/2010/wordprocessingInk" xmlns:wne="http://schemas.microsoft.com/office/word/2006/wordml" xmlns:wps="http://schemas.microsoft.com/office/word/2010/wordprocessingShape" mc:Ignorable="w14 w15 w16se w16cid w16 w16cex wp14">
   <w:p>
     <w:pPr>
       <w:pStyle w:val="Header"/>
@@ -1658,7 +1537,7 @@
 </file>
 
 <file path=word/numbering.xml><?xml version="1.0" encoding="utf-8"?>
-<w:numbering xmlns:wpc="http://schemas.microsoft.com/office/word/2010/wordprocessingCanvas" xmlns:cx="http://schemas.microsoft.com/office/drawing/2014/chartex" xmlns:cx1="http://schemas.microsoft.com/office/drawing/2015/9/8/chartex" xmlns:cx2="http://schemas.microsoft.com/office/drawing/2015/10/21/chartex" xmlns:cx3="http://schemas.microsoft.com/office/drawing/2016/5/9/chartex" xmlns:cx4="http://schemas.microsoft.com/office/drawing/2016/5/10/chartex" xmlns:cx5="http://schemas.microsoft.com/office/drawing/2016/5/11/chartex" xmlns:cx6="http://schemas.microsoft.com/office/drawing/2016/5/12/chartex" xmlns:cx7="http://schemas.microsoft.com/office/drawing/2016/5/13/chartex" xmlns:cx8="http://schemas.microsoft.com/office/drawing/2016/5/14/chartex" xmlns:mc="http://schemas.openxmlformats.org/markup-compatibility/2006" xmlns:aink="http://schemas.microsoft.com/office/drawing/2016/ink" xmlns:am3d="http://schemas.microsoft.com/office/drawing/2017/model3d" xmlns:o="urn:schemas-microsoft-com:office:office" xmlns:r="http://schemas.openxmlformats.org/officeDocument/2006/relationships" xmlns:m="http://schemas.openxmlformats.org/officeDocument/2006/math" xmlns:v="urn:schemas-microsoft-com:vml" xmlns:wp14="http://schemas.microsoft.com/office/word/2010/wordprocessingDrawing" xmlns:wp="http://schemas.openxmlformats.org/drawingml/2006/wordprocessingDrawing" xmlns:w10="urn:schemas-microsoft-com:office:word" xmlns:w="http://schemas.openxmlformats.org/wordprocessingml/2006/main" xmlns:w14="http://schemas.microsoft.com/office/word/2010/wordml" xmlns:w15="http://schemas.microsoft.com/office/word/2012/wordml" xmlns:w16cid="http://schemas.microsoft.com/office/word/2016/wordml/cid" xmlns:w16se="http://schemas.microsoft.com/office/word/2015/wordml/symex" xmlns:wpg="http://schemas.microsoft.com/office/word/2010/wordprocessingGroup" xmlns:wpi="http://schemas.microsoft.com/office/word/2010/wordprocessingInk" xmlns:wne="http://schemas.microsoft.com/office/word/2006/wordml" xmlns:wps="http://schemas.microsoft.com/office/word/2010/wordprocessingShape" mc:Ignorable="w14 w15 w16se w16cid wp14">
+<w:numbering xmlns:wpc="http://schemas.microsoft.com/office/word/2010/wordprocessingCanvas" xmlns:cx="http://schemas.microsoft.com/office/drawing/2014/chartex" xmlns:cx1="http://schemas.microsoft.com/office/drawing/2015/9/8/chartex" xmlns:cx2="http://schemas.microsoft.com/office/drawing/2015/10/21/chartex" xmlns:cx3="http://schemas.microsoft.com/office/drawing/2016/5/9/chartex" xmlns:cx4="http://schemas.microsoft.com/office/drawing/2016/5/10/chartex" xmlns:cx5="http://schemas.microsoft.com/office/drawing/2016/5/11/chartex" xmlns:cx6="http://schemas.microsoft.com/office/drawing/2016/5/12/chartex" xmlns:cx7="http://schemas.microsoft.com/office/drawing/2016/5/13/chartex" xmlns:cx8="http://schemas.microsoft.com/office/drawing/2016/5/14/chartex" xmlns:mc="http://schemas.openxmlformats.org/markup-compatibility/2006" xmlns:aink="http://schemas.microsoft.com/office/drawing/2016/ink" xmlns:am3d="http://schemas.microsoft.com/office/drawing/2017/model3d" xmlns:o="urn:schemas-microsoft-com:office:office" xmlns:r="http://schemas.openxmlformats.org/officeDocument/2006/relationships" xmlns:m="http://schemas.openxmlformats.org/officeDocument/2006/math" xmlns:v="urn:schemas-microsoft-com:vml" xmlns:wp14="http://schemas.microsoft.com/office/word/2010/wordprocessingDrawing" xmlns:wp="http://schemas.openxmlformats.org/drawingml/2006/wordprocessingDrawing" xmlns:w10="urn:schemas-microsoft-com:office:word" xmlns:w="http://schemas.openxmlformats.org/wordprocessingml/2006/main" xmlns:w14="http://schemas.microsoft.com/office/word/2010/wordml" xmlns:w15="http://schemas.microsoft.com/office/word/2012/wordml" xmlns:w16cex="http://schemas.microsoft.com/office/word/2018/wordml/cex" xmlns:w16cid="http://schemas.microsoft.com/office/word/2016/wordml/cid" xmlns:w16="http://schemas.microsoft.com/office/word/2018/wordml" xmlns:w16se="http://schemas.microsoft.com/office/word/2015/wordml/symex" xmlns:wpg="http://schemas.microsoft.com/office/word/2010/wordprocessingGroup" xmlns:wpi="http://schemas.microsoft.com/office/word/2010/wordprocessingInk" xmlns:wne="http://schemas.microsoft.com/office/word/2006/wordml" xmlns:wps="http://schemas.microsoft.com/office/word/2010/wordprocessingShape" mc:Ignorable="w14 w15 w16se w16cid w16 w16cex wp14">
   <w:abstractNum w:abstractNumId="0" w15:restartNumberingAfterBreak="0">
     <w:nsid w:val="457E3183"/>
     <w:multiLevelType w:val="hybridMultilevel"/>
@@ -2010,7 +1889,7 @@
 </file>
 
 <file path=word/styles.xml><?xml version="1.0" encoding="utf-8"?>
-<w:styles xmlns:mc="http://schemas.openxmlformats.org/markup-compatibility/2006" xmlns:r="http://schemas.openxmlformats.org/officeDocument/2006/relationships" xmlns:w="http://schemas.openxmlformats.org/wordprocessingml/2006/main" xmlns:w14="http://schemas.microsoft.com/office/word/2010/wordml" xmlns:w15="http://schemas.microsoft.com/office/word/2012/wordml" xmlns:w16cid="http://schemas.microsoft.com/office/word/2016/wordml/cid" xmlns:w16se="http://schemas.microsoft.com/office/word/2015/wordml/symex" mc:Ignorable="w14 w15 w16se w16cid">
+<w:styles xmlns:mc="http://schemas.openxmlformats.org/markup-compatibility/2006" xmlns:r="http://schemas.openxmlformats.org/officeDocument/2006/relationships" xmlns:w="http://schemas.openxmlformats.org/wordprocessingml/2006/main" xmlns:w14="http://schemas.microsoft.com/office/word/2010/wordml" xmlns:w15="http://schemas.microsoft.com/office/word/2012/wordml" xmlns:w16cex="http://schemas.microsoft.com/office/word/2018/wordml/cex" xmlns:w16cid="http://schemas.microsoft.com/office/word/2016/wordml/cid" xmlns:w16="http://schemas.microsoft.com/office/word/2018/wordml" xmlns:w16se="http://schemas.microsoft.com/office/word/2015/wordml/symex" mc:Ignorable="w14 w15 w16se w16cid w16 w16cex">
   <w:docDefaults>
     <w:rPrDefault>
       <w:rPr>
@@ -2026,7 +1905,7 @@
       </w:pPr>
     </w:pPrDefault>
   </w:docDefaults>
-  <w:latentStyles w:defLockedState="0" w:defUIPriority="99" w:defSemiHidden="0" w:defUnhideWhenUsed="0" w:defQFormat="0" w:count="375">
+  <w:latentStyles w:defLockedState="0" w:defUIPriority="99" w:defSemiHidden="0" w:defUnhideWhenUsed="0" w:defQFormat="0" w:count="376">
     <w:lsdException w:name="Normal" w:uiPriority="0" w:qFormat="1"/>
     <w:lsdException w:name="heading 1" w:uiPriority="9" w:qFormat="1"/>
     <w:lsdException w:name="heading 2" w:semiHidden="1" w:uiPriority="9" w:unhideWhenUsed="1" w:qFormat="1"/>
@@ -2132,7 +2011,6 @@
     <w:lsdException w:name="HTML Sample" w:semiHidden="1" w:unhideWhenUsed="1"/>
     <w:lsdException w:name="HTML Typewriter" w:semiHidden="1" w:unhideWhenUsed="1"/>
     <w:lsdException w:name="HTML Variable" w:semiHidden="1" w:unhideWhenUsed="1"/>
-    <w:lsdException w:name="Normal Table" w:semiHidden="1" w:unhideWhenUsed="1"/>
     <w:lsdException w:name="annotation subject" w:semiHidden="1" w:unhideWhenUsed="1"/>
     <w:lsdException w:name="No List" w:semiHidden="1" w:unhideWhenUsed="1"/>
     <w:lsdException w:name="Outline List 1" w:semiHidden="1" w:unhideWhenUsed="1"/>
@@ -2179,10 +2057,8 @@
     <w:lsdException w:name="Table Subtle 2" w:semiHidden="1" w:unhideWhenUsed="1"/>
     <w:lsdException w:name="Table Web 1" w:semiHidden="1" w:unhideWhenUsed="1"/>
     <w:lsdException w:name="Table Web 2" w:semiHidden="1" w:unhideWhenUsed="1"/>
-    <w:lsdException w:name="Table Web 3" w:semiHidden="1" w:unhideWhenUsed="1"/>
     <w:lsdException w:name="Balloon Text" w:semiHidden="1" w:unhideWhenUsed="1"/>
     <w:lsdException w:name="Table Grid" w:uiPriority="39"/>
-    <w:lsdException w:name="Table Theme" w:semiHidden="1" w:unhideWhenUsed="1"/>
     <w:lsdException w:name="Placeholder Text" w:semiHidden="1"/>
     <w:lsdException w:name="No Spacing" w:uiPriority="1" w:qFormat="1"/>
     <w:lsdException w:name="Light Shading" w:uiPriority="60"/>
@@ -2402,6 +2278,7 @@
     <w:lsdException w:name="Smart Hyperlink" w:semiHidden="1" w:unhideWhenUsed="1"/>
     <w:lsdException w:name="Hashtag" w:semiHidden="1" w:unhideWhenUsed="1"/>
     <w:lsdException w:name="Unresolved Mention" w:semiHidden="1" w:unhideWhenUsed="1"/>
+    <w:lsdException w:name="Smart Link" w:semiHidden="1" w:unhideWhenUsed="1"/>
   </w:latentStyles>
   <w:style w:type="paragraph" w:default="1" w:styleId="Normal">
     <w:name w:val="Normal"/>

</xml_diff>